<commit_message>
#1 Div council agenda
</commit_message>
<xml_diff>
--- a/Division D 2020 - 2021.docx
+++ b/Division D 2020 - 2021.docx
@@ -2481,6 +2481,306 @@
       </w:pPr>
       <w:r>
         <w:t xml:space="preserve">7/7に説明します</w:t>
+      </w:r>
+    </w:p>
+    <w:p>
+      <w:pPr>
+        <w:pStyle w:val="Heading1"/>
+      </w:pPr>
+      <w:bookmarkStart w:id="25" w:name="第1回ミーティング"/>
+      <w:r>
+        <w:t xml:space="preserve">第1回ミーティング</w:t>
+      </w:r>
+      <w:bookmarkEnd w:id="25"/>
+    </w:p>
+    <w:p>
+      <w:pPr>
+        <w:pStyle w:val="Compact"/>
+        <w:numPr>
+          <w:numId w:val="1003"/>
+          <w:ilvl w:val="0"/>
+        </w:numPr>
+      </w:pPr>
+      <w:r>
+        <w:t xml:space="preserve">2020/7/7 21:00~22:00</w:t>
+      </w:r>
+    </w:p>
+    <w:p>
+      <w:pPr>
+        <w:pStyle w:val="Compact"/>
+        <w:numPr>
+          <w:numId w:val="1003"/>
+          <w:ilvl w:val="0"/>
+        </w:numPr>
+      </w:pPr>
+      <w:r>
+        <w:t xml:space="preserve">Zoom</w:t>
+      </w:r>
+    </w:p>
+    <w:p>
+      <w:pPr>
+        <w:pStyle w:val="Compact"/>
+        <w:numPr>
+          <w:numId w:val="1004"/>
+          <w:ilvl w:val="1"/>
+        </w:numPr>
+      </w:pPr>
+      <w:r>
+        <w:t xml:space="preserve">https://zoom.us/j/3687526944?pwd=WHVLRGRnZ3pRNnNPZjE5blBhWVlxUT09</w:t>
+      </w:r>
+    </w:p>
+    <w:p>
+      <w:pPr>
+        <w:pStyle w:val="Heading2"/>
+      </w:pPr>
+      <w:bookmarkStart w:id="26" w:name="議題"/>
+      <w:r>
+        <w:t xml:space="preserve">議題</w:t>
+      </w:r>
+      <w:bookmarkEnd w:id="26"/>
+    </w:p>
+    <w:p>
+      <w:pPr>
+        <w:pStyle w:val="FirstParagraph"/>
+      </w:pPr>
+      <w:r>
+        <w:t xml:space="preserve">資料のダウンロードは</w:t>
+      </w:r>
+      <w:hyperlink r:id="rId27">
+        <w:r>
+          <w:rPr>
+            <w:rStyle w:val="Hyperlink"/>
+          </w:rPr>
+          <w:t xml:space="preserve">こちら</w:t>
+        </w:r>
+      </w:hyperlink>
+    </w:p>
+    <w:p>
+      <w:pPr>
+        <w:pStyle w:val="Compact"/>
+        <w:numPr>
+          <w:numId w:val="1005"/>
+          <w:ilvl w:val="0"/>
+        </w:numPr>
+      </w:pPr>
+      <w:r>
+        <w:t xml:space="preserve">自己紹介 2minutes x 7 = 14 minutes</w:t>
+      </w:r>
+    </w:p>
+    <w:p>
+      <w:pPr>
+        <w:pStyle w:val="Compact"/>
+        <w:numPr>
+          <w:numId w:val="1005"/>
+          <w:ilvl w:val="0"/>
+        </w:numPr>
+      </w:pPr>
+      <w:r>
+        <w:t xml:space="preserve">Area directorの仕事</w:t>
+      </w:r>
+    </w:p>
+    <w:p>
+      <w:pPr>
+        <w:pStyle w:val="Compact"/>
+        <w:numPr>
+          <w:numId w:val="1006"/>
+          <w:ilvl w:val="1"/>
+        </w:numPr>
+      </w:pPr>
+      <w:r>
+        <w:t xml:space="preserve">Leadership handbook</w:t>
+      </w:r>
+    </w:p>
+    <w:p>
+      <w:pPr>
+        <w:pStyle w:val="Compact"/>
+        <w:numPr>
+          <w:numId w:val="1006"/>
+          <w:ilvl w:val="1"/>
+        </w:numPr>
+      </w:pPr>
+      <w:r>
+        <w:t xml:space="preserve">Leadership centralの使い方</w:t>
+      </w:r>
+    </w:p>
+    <w:p>
+      <w:pPr>
+        <w:pStyle w:val="Compact"/>
+        <w:numPr>
+          <w:numId w:val="1005"/>
+          <w:ilvl w:val="0"/>
+        </w:numPr>
+      </w:pPr>
+      <w:r>
+        <w:t xml:space="preserve">District, Divisionスケジュール、イベントホストの確認 15 minutes</w:t>
+      </w:r>
+    </w:p>
+    <w:p>
+      <w:pPr>
+        <w:pStyle w:val="Compact"/>
+        <w:numPr>
+          <w:numId w:val="1007"/>
+          <w:ilvl w:val="1"/>
+        </w:numPr>
+      </w:pPr>
+      <w:r>
+        <w:t xml:space="preserve">各エリアにてエリアコンテストの主催クラブをCOTの日に開催されるエリアカウンシルにて決定してください</w:t>
+      </w:r>
+    </w:p>
+    <w:p>
+      <w:pPr>
+        <w:pStyle w:val="Compact"/>
+        <w:numPr>
+          <w:numId w:val="1007"/>
+          <w:ilvl w:val="1"/>
+        </w:numPr>
+      </w:pPr>
+      <w:r>
+        <w:t xml:space="preserve">Division コンテストのホストエリアを決定しましょう（ホストクラブはその後エリア内にて決定してください）</w:t>
+      </w:r>
+    </w:p>
+    <w:p>
+      <w:pPr>
+        <w:pStyle w:val="Compact"/>
+        <w:numPr>
+          <w:numId w:val="1008"/>
+          <w:ilvl w:val="2"/>
+        </w:numPr>
+      </w:pPr>
+      <w:r>
+        <w:t xml:space="preserve">参考(昨年 Area 41, 一昨年 Area 42, その前　Area 44?)</w:t>
+      </w:r>
+    </w:p>
+    <w:p>
+      <w:pPr>
+        <w:pStyle w:val="Compact"/>
+        <w:numPr>
+          <w:numId w:val="1005"/>
+          <w:ilvl w:val="0"/>
+        </w:numPr>
+      </w:pPr>
+      <w:r>
+        <w:t xml:space="preserve">COT#1について 20 minutes</w:t>
+      </w:r>
+    </w:p>
+    <w:p>
+      <w:pPr>
+        <w:pStyle w:val="Compact"/>
+        <w:numPr>
+          <w:numId w:val="1009"/>
+          <w:ilvl w:val="1"/>
+        </w:numPr>
+      </w:pPr>
+      <w:r>
+        <w:t xml:space="preserve">Districtから提供された資料の共有</w:t>
+      </w:r>
+    </w:p>
+    <w:p>
+      <w:pPr>
+        <w:pStyle w:val="Compact"/>
+        <w:numPr>
+          <w:numId w:val="1009"/>
+          <w:ilvl w:val="1"/>
+        </w:numPr>
+      </w:pPr>
+      <w:r>
+        <w:t xml:space="preserve">各セッションの担当者の割り振り</w:t>
+      </w:r>
+    </w:p>
+    <w:p>
+      <w:pPr>
+        <w:pStyle w:val="Compact"/>
+        <w:numPr>
+          <w:numId w:val="1005"/>
+          <w:ilvl w:val="0"/>
+        </w:numPr>
+      </w:pPr>
+      <w:r>
+        <w:t xml:space="preserve">Area Director 名刺情報 1 minute</w:t>
+      </w:r>
+    </w:p>
+    <w:p>
+      <w:pPr>
+        <w:pStyle w:val="Compact"/>
+        <w:numPr>
+          <w:numId w:val="1010"/>
+          <w:ilvl w:val="1"/>
+        </w:numPr>
+      </w:pPr>
+      <w:r>
+        <w:t xml:space="preserve">☒ 野間康隆</w:t>
+      </w:r>
+    </w:p>
+    <w:p>
+      <w:pPr>
+        <w:pStyle w:val="Compact"/>
+        <w:numPr>
+          <w:numId w:val="1010"/>
+          <w:ilvl w:val="1"/>
+        </w:numPr>
+      </w:pPr>
+      <w:r>
+        <w:t xml:space="preserve">☐ Fumiko Sasaki</w:t>
+      </w:r>
+    </w:p>
+    <w:p>
+      <w:pPr>
+        <w:pStyle w:val="Compact"/>
+        <w:numPr>
+          <w:numId w:val="1010"/>
+          <w:ilvl w:val="1"/>
+        </w:numPr>
+      </w:pPr>
+      <w:r>
+        <w:t xml:space="preserve">☒ Seiko Matsumoto</w:t>
+      </w:r>
+    </w:p>
+    <w:p>
+      <w:pPr>
+        <w:pStyle w:val="Compact"/>
+        <w:numPr>
+          <w:numId w:val="1010"/>
+          <w:ilvl w:val="1"/>
+        </w:numPr>
+      </w:pPr>
+      <w:r>
+        <w:t xml:space="preserve">☒ Inoue, Mica</w:t>
+      </w:r>
+    </w:p>
+    <w:p>
+      <w:pPr>
+        <w:pStyle w:val="Compact"/>
+        <w:numPr>
+          <w:numId w:val="1010"/>
+          <w:ilvl w:val="1"/>
+        </w:numPr>
+      </w:pPr>
+      <w:r>
+        <w:t xml:space="preserve">☒ Kawahito, Motohiro</w:t>
+      </w:r>
+    </w:p>
+    <w:p>
+      <w:pPr>
+        <w:pStyle w:val="Compact"/>
+        <w:numPr>
+          <w:numId w:val="1010"/>
+          <w:ilvl w:val="1"/>
+        </w:numPr>
+      </w:pPr>
+      <w:r>
+        <w:t xml:space="preserve">☒ Kiyomi Mori</w:t>
+      </w:r>
+    </w:p>
+    <w:p>
+      <w:pPr>
+        <w:pStyle w:val="Compact"/>
+        <w:numPr>
+          <w:numId w:val="1005"/>
+          <w:ilvl w:val="0"/>
+        </w:numPr>
+      </w:pPr>
+      <w:r>
+        <w:t xml:space="preserve">Q&amp;A 10 minutes</w:t>
       </w:r>
     </w:p>
     <w:sectPr/>
@@ -2726,6 +3026,30 @@
     <w:abstractNumId w:val="991"/>
   </w:num>
   <w:num w:numId="1002">
+    <w:abstractNumId w:val="991"/>
+  </w:num>
+  <w:num w:numId="1003">
+    <w:abstractNumId w:val="991"/>
+  </w:num>
+  <w:num w:numId="1004">
+    <w:abstractNumId w:val="991"/>
+  </w:num>
+  <w:num w:numId="1005">
+    <w:abstractNumId w:val="991"/>
+  </w:num>
+  <w:num w:numId="1006">
+    <w:abstractNumId w:val="991"/>
+  </w:num>
+  <w:num w:numId="1007">
+    <w:abstractNumId w:val="991"/>
+  </w:num>
+  <w:num w:numId="1008">
+    <w:abstractNumId w:val="991"/>
+  </w:num>
+  <w:num w:numId="1009">
+    <w:abstractNumId w:val="991"/>
+  </w:num>
+  <w:num w:numId="1010">
     <w:abstractNumId w:val="991"/>
   </w:num>
 </w:numbering>

</xml_diff>